<commit_message>
Still switching from GamerLogger to Log4j2.
</commit_message>
<xml_diff>
--- a/Modifications documentation/GGP Base new log system.docx
+++ b/Modifications documentation/GGP Base new log system.docx
@@ -400,7 +400,6 @@
           <w:szCs w:val="16"/>
         </w:rPr>
       </w:pPr>
-      <w:proofErr w:type="gramStart"/>
       <w:r>
         <w:rPr>
           <w:i/>
@@ -411,37 +410,242 @@
         <w:rPr>
           <w:i/>
         </w:rPr>
-        <w:t>(</w:t>
-      </w:r>
-      <w:proofErr w:type="gramEnd"/>
-      <w:r>
-        <w:rPr>
-          <w:i/>
-        </w:rPr>
-        <w:t>contains all log messages of type “</w:t>
+        <w:t xml:space="preserve"> </w:t>
+      </w:r>
+      <w:r>
+        <w:rPr>
+          <w:sz w:val="16"/>
+          <w:szCs w:val="16"/>
+        </w:rPr>
+        <w:t>(contains all log messages of type “</w:t>
       </w:r>
       <w:proofErr w:type="spellStart"/>
       <w:r>
         <w:rPr>
-          <w:i/>
+          <w:sz w:val="16"/>
+          <w:szCs w:val="16"/>
         </w:rPr>
         <w:t>GamePlayer</w:t>
       </w:r>
       <w:proofErr w:type="spellEnd"/>
       <w:r>
         <w:rPr>
-          <w:i/>
-        </w:rPr>
-        <w:t>”, i.e. all log messages that???</w:t>
+          <w:sz w:val="16"/>
+          <w:szCs w:val="16"/>
+        </w:rPr>
+        <w:t xml:space="preserve">”, i.e. all log messages </w:t>
+      </w:r>
+      <w:r>
+        <w:rPr>
+          <w:sz w:val="16"/>
+          <w:szCs w:val="16"/>
+        </w:rPr>
+        <w:t>referring to the execution of this particular match by the Game Player (</w:t>
+      </w:r>
+      <w:r>
+        <w:rPr>
+          <w:sz w:val="16"/>
+          <w:szCs w:val="16"/>
+        </w:rPr>
+        <w:t>network messages received/sent, messages that keep track of the execution of the phases of the match and of the errors occurred while playing.</w:t>
+      </w:r>
+      <w:r>
+        <w:rPr>
+          <w:sz w:val="16"/>
+          <w:szCs w:val="16"/>
+        </w:rPr>
+        <w:t>)</w:t>
+      </w:r>
+    </w:p>
+    <w:p>
+      <w:pPr>
+        <w:pStyle w:val="ListParagraph"/>
+        <w:numPr>
+          <w:ilvl w:val="2"/>
+          <w:numId w:val="1"/>
+        </w:numPr>
+        <w:rPr>
+          <w:sz w:val="16"/>
+          <w:szCs w:val="16"/>
+        </w:rPr>
+      </w:pPr>
+      <w:r>
+        <w:rPr>
+          <w:i/>
+        </w:rPr>
+        <w:t>StateMachine.log</w:t>
+      </w:r>
+      <w:r>
+        <w:rPr>
+          <w:i/>
+        </w:rPr>
+        <w:t xml:space="preserve"> </w:t>
+      </w:r>
+      <w:r>
+        <w:rPr>
+          <w:sz w:val="16"/>
+          <w:szCs w:val="16"/>
+        </w:rPr>
+        <w:t>(contains all log messages of type “</w:t>
+      </w:r>
+      <w:proofErr w:type="spellStart"/>
+      <w:r>
+        <w:rPr>
+          <w:sz w:val="16"/>
+          <w:szCs w:val="16"/>
+        </w:rPr>
+        <w:t>StateMachine</w:t>
+      </w:r>
+      <w:proofErr w:type="spellEnd"/>
+      <w:r>
+        <w:rPr>
+          <w:sz w:val="16"/>
+          <w:szCs w:val="16"/>
+        </w:rPr>
+        <w:t>”, i.e. all log messages referring to the usage of the State Machine by the Game Player during this Match)</w:t>
+      </w:r>
+    </w:p>
+    <w:p>
+      <w:pPr>
+        <w:pStyle w:val="ListParagraph"/>
+        <w:numPr>
+          <w:ilvl w:val="1"/>
+          <w:numId w:val="1"/>
+        </w:numPr>
+        <w:rPr>
+          <w:sz w:val="16"/>
+          <w:szCs w:val="16"/>
+          <w:u w:val="single"/>
+        </w:rPr>
+      </w:pPr>
+      <w:r>
+        <w:rPr>
+          <w:u w:val="single"/>
+        </w:rPr>
+        <w:t>MATCH_ID2</w:t>
+      </w:r>
+    </w:p>
+    <w:p>
+      <w:pPr>
+        <w:pStyle w:val="ListParagraph"/>
+        <w:numPr>
+          <w:ilvl w:val="2"/>
+          <w:numId w:val="1"/>
+        </w:numPr>
+        <w:rPr>
+          <w:i/>
+          <w:sz w:val="16"/>
+          <w:szCs w:val="16"/>
+        </w:rPr>
+      </w:pPr>
+      <w:r>
+        <w:rPr>
+          <w:i/>
+        </w:rPr>
+        <w:t>Match.log</w:t>
+      </w:r>
+    </w:p>
+    <w:p>
+      <w:pPr>
+        <w:pStyle w:val="ListParagraph"/>
+        <w:numPr>
+          <w:ilvl w:val="2"/>
+          <w:numId w:val="1"/>
+        </w:numPr>
+        <w:rPr>
+          <w:i/>
+          <w:sz w:val="16"/>
+          <w:szCs w:val="16"/>
+        </w:rPr>
+      </w:pPr>
+      <w:r>
+        <w:rPr>
+          <w:i/>
+        </w:rPr>
+        <w:t>GamePlayer.log</w:t>
+      </w:r>
+    </w:p>
+    <w:p>
+      <w:pPr>
+        <w:pStyle w:val="ListParagraph"/>
+        <w:numPr>
+          <w:ilvl w:val="2"/>
+          <w:numId w:val="1"/>
+        </w:numPr>
+        <w:rPr>
+          <w:i/>
+          <w:sz w:val="16"/>
+          <w:szCs w:val="16"/>
+        </w:rPr>
+      </w:pPr>
+      <w:r>
+        <w:rPr>
+          <w:i/>
+        </w:rPr>
+        <w:t>StateMachine.log</w:t>
+      </w:r>
+    </w:p>
+    <w:p>
+      <w:pPr>
+        <w:pStyle w:val="ListParagraph"/>
+        <w:numPr>
+          <w:ilvl w:val="0"/>
+          <w:numId w:val="1"/>
+        </w:numPr>
+        <w:rPr>
+          <w:sz w:val="16"/>
+          <w:szCs w:val="16"/>
+          <w:u w:val="single"/>
+        </w:rPr>
+      </w:pPr>
+      <w:r>
+        <w:rPr>
+          <w:u w:val="single"/>
+        </w:rPr>
+        <w:t>PLAYER_ID1</w:t>
+      </w:r>
+    </w:p>
+    <w:p>
+      <w:pPr>
+        <w:pStyle w:val="ListParagraph"/>
+        <w:numPr>
+          <w:ilvl w:val="1"/>
+          <w:numId w:val="1"/>
+        </w:numPr>
+        <w:rPr>
+          <w:i/>
+          <w:sz w:val="16"/>
+          <w:szCs w:val="16"/>
+        </w:rPr>
+      </w:pPr>
+      <w:r>
+        <w:rPr>
+          <w:i/>
+        </w:rPr>
+        <w:t>GamePlayer.log</w:t>
+      </w:r>
+    </w:p>
+    <w:p>
+      <w:pPr>
+        <w:pStyle w:val="ListParagraph"/>
+        <w:numPr>
+          <w:ilvl w:val="1"/>
+          <w:numId w:val="1"/>
+        </w:numPr>
+        <w:rPr>
+          <w:sz w:val="16"/>
+          <w:szCs w:val="16"/>
+          <w:u w:val="single"/>
+        </w:rPr>
+      </w:pPr>
+      <w:r>
+        <w:rPr>
+          <w:u w:val="single"/>
+        </w:rPr>
+        <w:t>MATCH_ID1</w:t>
       </w:r>
       <w:bookmarkStart w:id="0" w:name="_GoBack"/>
       <w:bookmarkEnd w:id="0"/>
-      <w:r>
-        <w:rPr>
-          <w:i/>
-        </w:rPr>
-        <w:t xml:space="preserve"> )</w:t>
-      </w:r>
     </w:p>
     <w:p>
       <w:pPr>
@@ -460,6 +664,46 @@
         <w:rPr>
           <w:i/>
         </w:rPr>
+        <w:t>Match.log</w:t>
+      </w:r>
+    </w:p>
+    <w:p>
+      <w:pPr>
+        <w:pStyle w:val="ListParagraph"/>
+        <w:numPr>
+          <w:ilvl w:val="2"/>
+          <w:numId w:val="1"/>
+        </w:numPr>
+        <w:rPr>
+          <w:i/>
+          <w:sz w:val="16"/>
+          <w:szCs w:val="16"/>
+        </w:rPr>
+      </w:pPr>
+      <w:r>
+        <w:rPr>
+          <w:i/>
+        </w:rPr>
+        <w:t>GamePlayer.log</w:t>
+      </w:r>
+    </w:p>
+    <w:p>
+      <w:pPr>
+        <w:pStyle w:val="ListParagraph"/>
+        <w:numPr>
+          <w:ilvl w:val="2"/>
+          <w:numId w:val="1"/>
+        </w:numPr>
+        <w:rPr>
+          <w:i/>
+          <w:sz w:val="16"/>
+          <w:szCs w:val="16"/>
+        </w:rPr>
+      </w:pPr>
+      <w:r>
+        <w:rPr>
+          <w:i/>
+        </w:rPr>
         <w:t>StateMachine.log</w:t>
       </w:r>
     </w:p>
@@ -500,147 +744,7 @@
         <w:rPr>
           <w:i/>
         </w:rPr>
-        <w:t>GamePlayer.log</w:t>
-      </w:r>
-    </w:p>
-    <w:p>
-      <w:pPr>
-        <w:pStyle w:val="ListParagraph"/>
-        <w:numPr>
-          <w:ilvl w:val="2"/>
-          <w:numId w:val="1"/>
-        </w:numPr>
-        <w:rPr>
-          <w:i/>
-          <w:sz w:val="16"/>
-          <w:szCs w:val="16"/>
-        </w:rPr>
-      </w:pPr>
-      <w:r>
-        <w:rPr>
-          <w:i/>
-        </w:rPr>
-        <w:t>StateMachine.log</w:t>
-      </w:r>
-    </w:p>
-    <w:p>
-      <w:pPr>
-        <w:pStyle w:val="ListParagraph"/>
-        <w:numPr>
-          <w:ilvl w:val="0"/>
-          <w:numId w:val="1"/>
-        </w:numPr>
-        <w:rPr>
-          <w:sz w:val="16"/>
-          <w:szCs w:val="16"/>
-          <w:u w:val="single"/>
-        </w:rPr>
-      </w:pPr>
-      <w:r>
-        <w:rPr>
-          <w:u w:val="single"/>
-        </w:rPr>
-        <w:t>PLAYER_ID1</w:t>
-      </w:r>
-    </w:p>
-    <w:p>
-      <w:pPr>
-        <w:pStyle w:val="ListParagraph"/>
-        <w:numPr>
-          <w:ilvl w:val="1"/>
-          <w:numId w:val="1"/>
-        </w:numPr>
-        <w:rPr>
-          <w:i/>
-          <w:sz w:val="16"/>
-          <w:szCs w:val="16"/>
-        </w:rPr>
-      </w:pPr>
-      <w:r>
-        <w:rPr>
-          <w:i/>
-        </w:rPr>
-        <w:t>GamePlayer.log</w:t>
-      </w:r>
-    </w:p>
-    <w:p>
-      <w:pPr>
-        <w:pStyle w:val="ListParagraph"/>
-        <w:numPr>
-          <w:ilvl w:val="1"/>
-          <w:numId w:val="1"/>
-        </w:numPr>
-        <w:rPr>
-          <w:sz w:val="16"/>
-          <w:szCs w:val="16"/>
-          <w:u w:val="single"/>
-        </w:rPr>
-      </w:pPr>
-      <w:r>
-        <w:rPr>
-          <w:u w:val="single"/>
-        </w:rPr>
-        <w:t>MATCH_ID1</w:t>
-      </w:r>
-    </w:p>
-    <w:p>
-      <w:pPr>
-        <w:pStyle w:val="ListParagraph"/>
-        <w:numPr>
-          <w:ilvl w:val="2"/>
-          <w:numId w:val="1"/>
-        </w:numPr>
-        <w:rPr>
-          <w:i/>
-          <w:sz w:val="16"/>
-          <w:szCs w:val="16"/>
-        </w:rPr>
-      </w:pPr>
-      <w:r>
-        <w:rPr>
-          <w:i/>
-        </w:rPr>
-        <w:t>GamePlayer.log</w:t>
-      </w:r>
-    </w:p>
-    <w:p>
-      <w:pPr>
-        <w:pStyle w:val="ListParagraph"/>
-        <w:numPr>
-          <w:ilvl w:val="2"/>
-          <w:numId w:val="1"/>
-        </w:numPr>
-        <w:rPr>
-          <w:i/>
-          <w:sz w:val="16"/>
-          <w:szCs w:val="16"/>
-        </w:rPr>
-      </w:pPr>
-      <w:r>
-        <w:rPr>
-          <w:i/>
-        </w:rPr>
-        <w:t>StateMachine.log</w:t>
-      </w:r>
-    </w:p>
-    <w:p>
-      <w:pPr>
-        <w:pStyle w:val="ListParagraph"/>
-        <w:numPr>
-          <w:ilvl w:val="1"/>
-          <w:numId w:val="1"/>
-        </w:numPr>
-        <w:rPr>
-          <w:sz w:val="16"/>
-          <w:szCs w:val="16"/>
-          <w:u w:val="single"/>
-        </w:rPr>
-      </w:pPr>
-      <w:r>
-        <w:rPr>
-          <w:u w:val="single"/>
-        </w:rPr>
-        <w:t>MATCH_ID2</w:t>
+        <w:t>Match.log</w:t>
       </w:r>
     </w:p>
     <w:p>

</xml_diff>